<commit_message>
adding first github action
</commit_message>
<xml_diff>
--- a/api.doc.docx
+++ b/api.doc.docx
@@ -1088,12 +1088,14 @@
         </w:rPr>
         <w:tab/>
       </w:r>
+      <w:bookmarkStart w:id="0" w:name="_GoBack"/>
       <w:r>
         <w:rPr>
           <w:lang w:val="en-GB"/>
         </w:rPr>
         <w:t>venv\scripts\activate.bat</w:t>
       </w:r>
+      <w:bookmarkEnd w:id="0"/>
     </w:p>
     <w:p>
       <w:pPr>
@@ -4094,7 +4096,6 @@
       <w:r>
         <w:rPr>
           <w:sz w:val="22"/>
-          <w:lang w:val="en-GB"/>
         </w:rPr>
         <w:t xml:space="preserve">URL _____ ? </w:t>
       </w:r>
@@ -6048,8 +6049,6 @@
         <w:tab/>
         <w:t>10u32</w:t>
       </w:r>
-      <w:bookmarkStart w:id="0" w:name="_GoBack"/>
-      <w:bookmarkEnd w:id="0"/>
     </w:p>
     <w:p>
       <w:pPr>
@@ -7700,10 +7699,244 @@
     </w:p>
     <w:p>
       <w:pPr>
-        <w:rPr>
-          <w:lang w:val="en-GB"/>
-        </w:rPr>
-      </w:pPr>
+        <w:pStyle w:val="Kop1"/>
+        <w:rPr>
+          <w:lang w:val="en-GB"/>
+        </w:rPr>
+      </w:pPr>
+      <w:r>
+        <w:rPr>
+          <w:lang w:val="en-GB"/>
+        </w:rPr>
+        <w:t>Cors</w:t>
+      </w:r>
+    </w:p>
+    <w:p>
+      <w:pPr>
+        <w:ind w:left="9204"/>
+        <w:rPr>
+          <w:lang w:val="en-GB"/>
+        </w:rPr>
+      </w:pPr>
+      <w:r>
+        <w:rPr>
+          <w:lang w:val="en-GB"/>
+        </w:rPr>
+        <w:t>11u15</w:t>
+      </w:r>
+    </w:p>
+    <w:p>
+      <w:pPr>
+        <w:rPr>
+          <w:lang w:val="en-GB"/>
+        </w:rPr>
+      </w:pPr>
+    </w:p>
+    <w:p>
+      <w:pPr>
+        <w:rPr>
+          <w:lang w:val="en-GB"/>
+        </w:rPr>
+      </w:pPr>
+      <w:r>
+        <w:rPr>
+          <w:lang w:val="en-GB"/>
+        </w:rPr>
+        <w:t>CORS or "Cross-Origin Resource Sharing" refers to the situations when a frontend running in a browser has JavaScript code that communicates with a backend, and the backend is in a different "origin" than the frontend.</w:t>
+      </w:r>
+    </w:p>
+    <w:p>
+      <w:pPr>
+        <w:rPr>
+          <w:lang w:val="en-GB"/>
+        </w:rPr>
+      </w:pPr>
+    </w:p>
+    <w:p>
+      <w:pPr>
+        <w:rPr>
+          <w:lang w:val="en-GB"/>
+        </w:rPr>
+      </w:pPr>
+      <w:r>
+        <w:rPr>
+          <w:lang w:val="en-GB"/>
+        </w:rPr>
+        <w:t>Origin¶</w:t>
+      </w:r>
+    </w:p>
+    <w:p>
+      <w:pPr>
+        <w:rPr>
+          <w:lang w:val="en-GB"/>
+        </w:rPr>
+      </w:pPr>
+      <w:r>
+        <w:rPr>
+          <w:lang w:val="en-GB"/>
+        </w:rPr>
+        <w:t>An origin is the combination of protocol (http, https), domain (myapp.com, localhost, localhost.tiangolo.com), and port (80, 443, 8080).</w:t>
+      </w:r>
+    </w:p>
+    <w:p>
+      <w:pPr>
+        <w:rPr>
+          <w:lang w:val="en-GB"/>
+        </w:rPr>
+      </w:pPr>
+    </w:p>
+    <w:p>
+      <w:pPr>
+        <w:rPr>
+          <w:lang w:val="en-GB"/>
+        </w:rPr>
+      </w:pPr>
+      <w:r>
+        <w:rPr>
+          <w:lang w:val="en-GB"/>
+        </w:rPr>
+        <w:t>So, all these are different origins:</w:t>
+      </w:r>
+    </w:p>
+    <w:p>
+      <w:pPr>
+        <w:rPr>
+          <w:lang w:val="en-GB"/>
+        </w:rPr>
+      </w:pPr>
+    </w:p>
+    <w:p>
+      <w:pPr>
+        <w:rPr>
+          <w:lang w:val="en-GB"/>
+        </w:rPr>
+      </w:pPr>
+      <w:r>
+        <w:rPr>
+          <w:lang w:val="en-GB"/>
+        </w:rPr>
+        <w:t>http://localhost</w:t>
+      </w:r>
+    </w:p>
+    <w:p>
+      <w:pPr>
+        <w:rPr>
+          <w:lang w:val="en-GB"/>
+        </w:rPr>
+      </w:pPr>
+      <w:r>
+        <w:rPr>
+          <w:lang w:val="en-GB"/>
+        </w:rPr>
+        <w:t>https://localhost</w:t>
+      </w:r>
+    </w:p>
+    <w:p>
+      <w:pPr>
+        <w:rPr>
+          <w:lang w:val="en-GB"/>
+        </w:rPr>
+      </w:pPr>
+      <w:r>
+        <w:rPr>
+          <w:lang w:val="en-GB"/>
+        </w:rPr>
+        <w:t>http://localhost:8080</w:t>
+      </w:r>
+    </w:p>
+    <w:p>
+      <w:pPr>
+        <w:rPr>
+          <w:lang w:val="en-GB"/>
+        </w:rPr>
+      </w:pPr>
+      <w:r>
+        <w:rPr>
+          <w:lang w:val="en-GB"/>
+        </w:rPr>
+        <w:t>Even if they are all in localhost, they use different protocols or ports, so, they are different "origins".</w:t>
+      </w:r>
+    </w:p>
+    <w:p>
+      <w:pPr>
+        <w:rPr>
+          <w:lang w:val="en-GB"/>
+        </w:rPr>
+      </w:pPr>
+    </w:p>
+    <w:p>
+      <w:pPr>
+        <w:rPr>
+          <w:lang w:val="en-GB"/>
+        </w:rPr>
+      </w:pPr>
+      <w:r>
+        <w:rPr>
+          <w:lang w:val="en-GB"/>
+        </w:rPr>
+        <w:t>Use CORSMiddleware¶</w:t>
+      </w:r>
+    </w:p>
+    <w:p>
+      <w:pPr>
+        <w:rPr>
+          <w:lang w:val="en-GB"/>
+        </w:rPr>
+      </w:pPr>
+      <w:r>
+        <w:rPr>
+          <w:lang w:val="en-GB"/>
+        </w:rPr>
+        <w:t>You can configure it in your FastAPI application using the CORSMiddleware.</w:t>
+      </w:r>
+    </w:p>
+    <w:p>
+      <w:pPr>
+        <w:rPr>
+          <w:lang w:val="en-GB"/>
+        </w:rPr>
+      </w:pPr>
+      <w:r>
+        <w:rPr>
+          <w:noProof/>
+        </w:rPr>
+        <w:lastRenderedPageBreak/>
+        <w:drawing>
+          <wp:inline distT="0" distB="0" distL="0" distR="0" wp14:anchorId="21E2EC9C" wp14:editId="36E6A123">
+            <wp:extent cx="6263640" cy="3331845"/>
+            <wp:effectExtent l="0" t="0" r="0" b="0"/>
+            <wp:docPr id="15" name="Afbeelding 15"/>
+            <wp:cNvGraphicFramePr>
+              <a:graphicFrameLocks xmlns:a="http://schemas.openxmlformats.org/drawingml/2006/main" noChangeAspect="1"/>
+            </wp:cNvGraphicFramePr>
+            <a:graphic xmlns:a="http://schemas.openxmlformats.org/drawingml/2006/main">
+              <a:graphicData uri="http://schemas.openxmlformats.org/drawingml/2006/picture">
+                <pic:pic xmlns:pic="http://schemas.openxmlformats.org/drawingml/2006/picture">
+                  <pic:nvPicPr>
+                    <pic:cNvPr id="1" name=""/>
+                    <pic:cNvPicPr/>
+                  </pic:nvPicPr>
+                  <pic:blipFill>
+                    <a:blip r:embed="rId25"/>
+                    <a:stretch>
+                      <a:fillRect/>
+                    </a:stretch>
+                  </pic:blipFill>
+                  <pic:spPr>
+                    <a:xfrm>
+                      <a:off x="0" y="0"/>
+                      <a:ext cx="6263640" cy="3331845"/>
+                    </a:xfrm>
+                    <a:prstGeom prst="rect">
+                      <a:avLst/>
+                    </a:prstGeom>
+                  </pic:spPr>
+                </pic:pic>
+              </a:graphicData>
+            </a:graphic>
+          </wp:inline>
+        </w:drawing>
+      </w:r>
     </w:p>
     <w:p>
       <w:pPr>
@@ -9756,7 +9989,7 @@
 </file>
 
 <file path=customXml/itemProps1.xml><?xml version="1.0" encoding="utf-8"?>
-<ds:datastoreItem xmlns:ds="http://schemas.openxmlformats.org/officeDocument/2006/customXml" ds:itemID="{B86B86BC-5352-42E8-B5E9-77EBAD7DD6C2}">
+<ds:datastoreItem xmlns:ds="http://schemas.openxmlformats.org/officeDocument/2006/customXml" ds:itemID="{AB3917AB-6C94-44C7-882A-A3979D5E4CC4}">
   <ds:schemaRefs>
     <ds:schemaRef ds:uri="http://schemas.openxmlformats.org/officeDocument/2006/bibliography"/>
   </ds:schemaRefs>

</xml_diff>